<commit_message>
Vous pouvez faire le php pour la connexion et inscription pr vendeur acheteur et admin et la page_achat.html aussi
</commit_message>
<xml_diff>
--- a/biblio.docx
+++ b/biblio.docx
@@ -103,12 +103,27 @@
       </w:hyperlink>
     </w:p>
     <w:p>
+      <w:pPr>
+        <w:rPr>
+          <w:rStyle w:val="Lienhypertexte"/>
+        </w:rPr>
+      </w:pPr>
       <w:hyperlink r:id="rId11" w:history="1">
         <w:r>
           <w:rPr>
             <w:rStyle w:val="Lienhypertexte"/>
           </w:rPr>
           <w:t>https://mdbootstrap.com/docs/jquery/forms/file-input/</w:t>
+        </w:r>
+      </w:hyperlink>
+    </w:p>
+    <w:p>
+      <w:hyperlink r:id="rId12" w:history="1">
+        <w:r>
+          <w:rPr>
+            <w:rStyle w:val="Lienhypertexte"/>
+          </w:rPr>
+          <w:t>https://mdbootstrap.com/plugins/jquery/e-commerce-components/</w:t>
         </w:r>
       </w:hyperlink>
     </w:p>

</xml_diff>